<commit_message>
Finished Section A of documentation
</commit_message>
<xml_diff>
--- a/Design.docx
+++ b/Design.docx
@@ -1159,102 +1159,266 @@
         <w:t>user-defined queries using the physical layer.</w:t>
       </w:r>
       <w:r>
-        <w:t xml:space="preserve"> The input to the IRS is a single file containing user review information for multiple products. </w:t>
-      </w:r>
-      <w:r>
-        <w:t xml:space="preserve">Once the IRS begins, it runs </w:t>
-      </w:r>
-      <w:r>
-        <w:t xml:space="preserve">several scripts which parse the input file and ultimately creates 4 searchable Berkley DB </w:t>
-      </w:r>
-      <w:r>
-        <w:t>indices (</w:t>
-      </w:r>
+        <w:t xml:space="preserve"> </w:t>
+      </w:r>
+      <w:r>
+        <w:t xml:space="preserve">This is done by parsing the input of the system (a single file containing </w:t>
+      </w:r>
+      <w:r>
+        <w:t>one or many user reviews)</w:t>
+      </w:r>
+      <w:r>
+        <w:t xml:space="preserve"> to simply the input </w:t>
+      </w:r>
+      <w:r>
+        <w:t>and eventually creating four queryable Berkley DB indices. These indices will then be used as the basis for the</w:t>
+      </w:r>
+      <w:r>
+        <w:t xml:space="preserve"> user queries allowed by the system.</w:t>
+      </w:r>
+    </w:p>
+    <w:p>
+      <w:r>
+        <w:t>The IRS is composed of three main phases:</w:t>
+      </w:r>
+    </w:p>
+    <w:p>
+      <w:r>
+        <w:t xml:space="preserve">Phase 1: </w:t>
+      </w:r>
+      <w:r>
+        <w:t xml:space="preserve"> </w:t>
+      </w:r>
+      <w:r>
+        <w:t>Prompts the user for the review file. Once the file is found, it parses the file and creates four sub-files</w:t>
+      </w:r>
+      <w:r>
+        <w:t xml:space="preserve"> (reviews.txt, pterms.txt, rterms.txt and scores.txt)</w:t>
+      </w:r>
+      <w:r>
+        <w:t xml:space="preserve"> containing key information about the reviews.</w:t>
+      </w:r>
+    </w:p>
+    <w:p>
+      <w:r>
+        <w:t>Phase 2: The IRS sorts the sub-files cr</w:t>
+      </w:r>
+      <w:r>
+        <w:t>eated in phase 1 and creates four</w:t>
+      </w:r>
+      <w:r>
+        <w:t xml:space="preserve"> database indices </w:t>
+      </w:r>
+      <w:r>
+        <w:t>(rw.idx, pt.idx, rt.idx, and sc.idx)</w:t>
+      </w:r>
+      <w:r>
+        <w:t xml:space="preserve"> using the sorted sub-files.</w:t>
+      </w:r>
+    </w:p>
+    <w:p>
+      <w:r>
+        <w:t xml:space="preserve">Phase 3: </w:t>
+      </w:r>
+      <w:r>
+        <w:t>The IRS will prompt users to enter a query. Once entered</w:t>
+      </w:r>
+      <w:r>
+        <w:t>, the IRS</w:t>
+      </w:r>
+      <w:r>
+        <w:t xml:space="preserve"> will try to retrieve all the information that fits the query using the databases indi</w:t>
+      </w:r>
+      <w:r>
+        <w:t>ces. Once done, it will prompt the user for another query.</w:t>
+      </w:r>
+    </w:p>
+    <w:p>
       <w:r>
         <w:rPr>
-          <w:i/>
-          <w:iCs/>
+          <w:noProof/>
         </w:rPr>
-        <w:t>rw.idx</w:t>
-      </w:r>
-      <w:r>
-        <w:t>, </w:t>
-      </w:r>
-      <w:r>
-        <w:rPr>
-          <w:i/>
-          <w:iCs/>
-        </w:rPr>
-        <w:t>pt.idx</w:t>
-      </w:r>
-      <w:r>
-        <w:t>, </w:t>
-      </w:r>
-      <w:r>
-        <w:rPr>
-          <w:i/>
-          <w:iCs/>
-        </w:rPr>
-        <w:t>rt.idx</w:t>
-      </w:r>
-      <w:r>
-        <w:t> and </w:t>
-      </w:r>
-      <w:r>
-        <w:rPr>
-          <w:i/>
-          <w:iCs/>
-        </w:rPr>
-        <w:t>sc.idx</w:t>
-      </w:r>
-      <w:r>
-        <w:rPr>
-          <w:i/>
-          <w:iCs/>
-        </w:rPr>
-        <w:t>)</w:t>
-      </w:r>
-      <w:r>
-        <w:rPr>
-          <w:i/>
-          <w:iCs/>
-        </w:rPr>
-        <w:t>.</w:t>
-      </w:r>
-      <w:r>
-        <w:rPr>
-          <w:i/>
-          <w:iCs/>
-        </w:rPr>
-        <w:t xml:space="preserve"> </w:t>
-      </w:r>
-      <w:r>
-        <w:t xml:space="preserve">Once </w:t>
-      </w:r>
-      <w:r>
-        <w:t xml:space="preserve">a </w:t>
-      </w:r>
-      <w:r>
-        <w:t xml:space="preserve">query is run through the IRS, the corresponding </w:t>
-      </w:r>
-      <w:r>
-        <w:t>indices</w:t>
-      </w:r>
-      <w:r>
-        <w:t xml:space="preserve"> will be searched and the IRS wil</w:t>
-      </w:r>
-      <w:r>
-        <w:t>l return the index and content of the results from the query.</w:t>
-      </w:r>
-    </w:p>
-    <w:p/>
-    <w:p>
+        <mc:AlternateContent>
+          <mc:Choice Requires="wps">
+            <w:drawing>
+              <wp:anchor distT="45720" distB="45720" distL="114300" distR="114300" simplePos="0" relativeHeight="251659264" behindDoc="1" locked="0" layoutInCell="1" allowOverlap="1" wp14:anchorId="00A52E09" wp14:editId="5BE3BE2C">
+                <wp:simplePos x="0" y="0"/>
+                <wp:positionH relativeFrom="column">
+                  <wp:posOffset>4959147</wp:posOffset>
+                </wp:positionH>
+                <wp:positionV relativeFrom="paragraph">
+                  <wp:posOffset>2039061</wp:posOffset>
+                </wp:positionV>
+                <wp:extent cx="534009" cy="592531"/>
+                <wp:effectExtent l="0" t="0" r="0" b="0"/>
+                <wp:wrapNone/>
+                <wp:docPr id="217" name="Text Box 2"/>
+                <wp:cNvGraphicFramePr>
+                  <a:graphicFrameLocks xmlns:a="http://schemas.openxmlformats.org/drawingml/2006/main"/>
+                </wp:cNvGraphicFramePr>
+                <a:graphic xmlns:a="http://schemas.openxmlformats.org/drawingml/2006/main">
+                  <a:graphicData uri="http://schemas.microsoft.com/office/word/2010/wordprocessingShape">
+                    <wps:wsp>
+                      <wps:cNvSpPr txBox="1">
+                        <a:spLocks noChangeArrowheads="1"/>
+                      </wps:cNvSpPr>
+                      <wps:spPr bwMode="auto">
+                        <a:xfrm>
+                          <a:off x="0" y="0"/>
+                          <a:ext cx="534009" cy="592531"/>
+                        </a:xfrm>
+                        <a:prstGeom prst="rect">
+                          <a:avLst/>
+                        </a:prstGeom>
+                        <a:solidFill>
+                          <a:srgbClr val="FFFFFF"/>
+                        </a:solidFill>
+                        <a:ln w="9525">
+                          <a:noFill/>
+                          <a:miter lim="800000"/>
+                          <a:headEnd/>
+                          <a:tailEnd/>
+                        </a:ln>
+                      </wps:spPr>
+                      <wps:txbx>
+                        <w:txbxContent>
+                          <w:p>
+                            <w:pPr>
+                              <w:rPr>
+                                <w:sz w:val="16"/>
+                              </w:rPr>
+                            </w:pPr>
+                            <w:r>
+                              <w:rPr>
+                                <w:sz w:val="16"/>
+                              </w:rPr>
+                              <w:t xml:space="preserve">If </w:t>
+                            </w:r>
+                            <w:r>
+                              <w:rPr>
+                                <w:sz w:val="16"/>
+                              </w:rPr>
+                              <w:br/>
+                            </w:r>
+                            <w:r>
+                              <w:rPr>
+                                <w:sz w:val="16"/>
+                              </w:rPr>
+                              <w:t xml:space="preserve">query </w:t>
+                            </w:r>
+                            <w:r>
+                              <w:rPr>
+                                <w:sz w:val="16"/>
+                              </w:rPr>
+                              <w:br/>
+                            </w:r>
+                            <w:r>
+                              <w:rPr>
+                                <w:sz w:val="16"/>
+                              </w:rPr>
+                              <w:t xml:space="preserve">!= </w:t>
+                            </w:r>
+                            <w:r>
+                              <w:rPr>
+                                <w:sz w:val="16"/>
+                              </w:rPr>
+                              <w:br/>
+                            </w:r>
+                            <w:r>
+                              <w:rPr>
+                                <w:sz w:val="16"/>
+                              </w:rPr>
+                              <w:t>exit</w:t>
+                            </w:r>
+                          </w:p>
+                        </w:txbxContent>
+                      </wps:txbx>
+                      <wps:bodyPr rot="0" vert="horz" wrap="square" lIns="91440" tIns="45720" rIns="91440" bIns="45720" anchor="t" anchorCtr="0">
+                        <a:noAutofit/>
+                      </wps:bodyPr>
+                    </wps:wsp>
+                  </a:graphicData>
+                </a:graphic>
+                <wp14:sizeRelH relativeFrom="margin">
+                  <wp14:pctWidth>0</wp14:pctWidth>
+                </wp14:sizeRelH>
+                <wp14:sizeRelV relativeFrom="margin">
+                  <wp14:pctHeight>0</wp14:pctHeight>
+                </wp14:sizeRelV>
+              </wp:anchor>
+            </w:drawing>
+          </mc:Choice>
+          <mc:Fallback>
+            <w:pict>
+              <v:shapetype w14:anchorId="00A52E09" id="_x0000_t202" coordsize="21600,21600" o:spt="202" path="m,l,21600r21600,l21600,xe">
+                <v:stroke joinstyle="miter"/>
+                <v:path gradientshapeok="t" o:connecttype="rect"/>
+              </v:shapetype>
+              <v:shape id="Text Box 2" o:spid="_x0000_s1027" type="#_x0000_t202" style="position:absolute;margin-left:390.5pt;margin-top:160.55pt;width:42.05pt;height:46.65pt;z-index:-251657216;visibility:visible;mso-wrap-style:square;mso-width-percent:0;mso-height-percent:0;mso-wrap-distance-left:9pt;mso-wrap-distance-top:3.6pt;mso-wrap-distance-right:9pt;mso-wrap-distance-bottom:3.6pt;mso-position-horizontal:absolute;mso-position-horizontal-relative:text;mso-position-vertical:absolute;mso-position-vertical-relative:text;mso-width-percent:0;mso-height-percent:0;mso-width-relative:margin;mso-height-relative:margin;v-text-anchor:top" o:gfxdata="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" stroked="f">
+                <v:textbox>
+                  <w:txbxContent>
+                    <w:p>
+                      <w:pPr>
+                        <w:rPr>
+                          <w:sz w:val="16"/>
+                        </w:rPr>
+                      </w:pPr>
+                      <w:r>
+                        <w:rPr>
+                          <w:sz w:val="16"/>
+                        </w:rPr>
+                        <w:t xml:space="preserve">If </w:t>
+                      </w:r>
+                      <w:r>
+                        <w:rPr>
+                          <w:sz w:val="16"/>
+                        </w:rPr>
+                        <w:br/>
+                      </w:r>
+                      <w:r>
+                        <w:rPr>
+                          <w:sz w:val="16"/>
+                        </w:rPr>
+                        <w:t xml:space="preserve">query </w:t>
+                      </w:r>
+                      <w:r>
+                        <w:rPr>
+                          <w:sz w:val="16"/>
+                        </w:rPr>
+                        <w:br/>
+                      </w:r>
+                      <w:r>
+                        <w:rPr>
+                          <w:sz w:val="16"/>
+                        </w:rPr>
+                        <w:t xml:space="preserve">!= </w:t>
+                      </w:r>
+                      <w:r>
+                        <w:rPr>
+                          <w:sz w:val="16"/>
+                        </w:rPr>
+                        <w:br/>
+                      </w:r>
+                      <w:r>
+                        <w:rPr>
+                          <w:sz w:val="16"/>
+                        </w:rPr>
+                        <w:t>exit</w:t>
+                      </w:r>
+                    </w:p>
+                  </w:txbxContent>
+                </v:textbox>
+              </v:shape>
+            </w:pict>
+          </mc:Fallback>
+        </mc:AlternateContent>
+      </w:r>
       <w:r>
         <w:rPr>
           <w:noProof/>
         </w:rPr>
         <w:drawing>
-          <wp:inline distT="0" distB="0" distL="0" distR="0">
+          <wp:inline distT="0" distB="0" distL="0" distR="0" wp14:anchorId="3EA4A6DE" wp14:editId="4DA27255">
             <wp:extent cx="5943600" cy="3255000"/>
             <wp:effectExtent l="0" t="0" r="0" b="3175"/>
             <wp:docPr id="43" name="Picture 43"/>
@@ -1296,7 +1460,22 @@
         </w:drawing>
       </w:r>
     </w:p>
-    <w:p/>
+    <w:p>
+      <w:pPr>
+        <w:jc w:val="center"/>
+        <w:rPr>
+          <w:i/>
+          <w:sz w:val="18"/>
+        </w:rPr>
+      </w:pPr>
+      <w:r>
+        <w:rPr>
+          <w:i/>
+          <w:sz w:val="18"/>
+        </w:rPr>
+        <w:t>Figure A: Flowchart of the data flow in the Information Retrieval System (IRS)</w:t>
+      </w:r>
+    </w:p>
     <w:p>
       <w:r>
         <w:t xml:space="preserve">A2. </w:t>
@@ -1306,303 +1485,86 @@
       </w:r>
       <w:r>
         <w:t>er Guide</w:t>
+      </w:r>
+    </w:p>
+    <w:p>
+      <w:r>
+        <w:t>In order to run the IRS, three important scripts need to be executed in the following order:</w:t>
+      </w:r>
+    </w:p>
+    <w:p>
+      <w:pPr>
+        <w:pStyle w:val="ListParagraph"/>
+        <w:numPr>
+          <w:ilvl w:val="0"/>
+          <w:numId w:val="7"/>
+        </w:numPr>
+      </w:pPr>
+      <w:r>
+        <w:t>PrepData.py (Phase 1)</w:t>
+      </w:r>
+    </w:p>
+    <w:p>
+      <w:pPr>
+        <w:pStyle w:val="ListParagraph"/>
+        <w:numPr>
+          <w:ilvl w:val="1"/>
+          <w:numId w:val="7"/>
+        </w:numPr>
+      </w:pPr>
+      <w:r>
+        <w:t>This script will prompt the user for the location of the review file.</w:t>
+      </w:r>
+    </w:p>
+    <w:p>
+      <w:pPr>
+        <w:pStyle w:val="ListParagraph"/>
+        <w:numPr>
+          <w:ilvl w:val="2"/>
+          <w:numId w:val="7"/>
+        </w:numPr>
+      </w:pPr>
+      <w:r>
+        <w:t>This will read the review file and create the sub-files (*.txt)</w:t>
       </w:r>
       <w:bookmarkStart w:id="0" w:name="_GoBack"/>
       <w:bookmarkEnd w:id="0"/>
     </w:p>
-    <w:p/>
-    <w:p/>
-    <w:p>
-      <w:pPr>
-        <w:rPr>
-          <w:sz w:val="16"/>
-        </w:rPr>
-      </w:pPr>
-      <w:r>
-        <w:t>The Airline Booking program is an extensive online tool that allows users and airline agents access to their airline booking account. The program has two main functions. First it allows users with the ability to search for direct or round-trip flights. Secondly it provides users with the ability to book flights, view a previous bookings and cancel bookings. In addition to this functionality, airline agents have the ability to update the actual arrival and departure times of a flight which might occur due unforeseen circumstances.</w:t>
-      </w:r>
-      <w:r>
-        <w:rPr>
-          <w:sz w:val="16"/>
-        </w:rPr>
-        <w:t xml:space="preserve"> </w:t>
-      </w:r>
-    </w:p>
-    <w:p>
-      <w:pPr>
-        <w:rPr>
-          <w:sz w:val="16"/>
-        </w:rPr>
-      </w:pPr>
-      <w:r>
-        <w:rPr>
-          <w:noProof/>
-          <w:sz w:val="16"/>
-        </w:rPr>
-        <w:drawing>
-          <wp:anchor distT="0" distB="0" distL="114300" distR="114300" simplePos="0" relativeHeight="251637760" behindDoc="0" locked="0" layoutInCell="1" allowOverlap="1">
-            <wp:simplePos x="0" y="0"/>
-            <wp:positionH relativeFrom="margin">
-              <wp:posOffset>0</wp:posOffset>
-            </wp:positionH>
-            <wp:positionV relativeFrom="paragraph">
-              <wp:posOffset>45720</wp:posOffset>
-            </wp:positionV>
-            <wp:extent cx="5943600" cy="4164330"/>
-            <wp:effectExtent l="0" t="0" r="0" b="0"/>
-            <wp:wrapNone/>
-            <wp:docPr id="1" name="Picture"/>
-            <wp:cNvGraphicFramePr>
-              <a:graphicFrameLocks xmlns:a="http://schemas.openxmlformats.org/drawingml/2006/main" noChangeAspect="1"/>
-            </wp:cNvGraphicFramePr>
-            <a:graphic xmlns:a="http://schemas.openxmlformats.org/drawingml/2006/main">
-              <a:graphicData uri="http://schemas.openxmlformats.org/drawingml/2006/picture">
-                <pic:pic xmlns:pic="http://schemas.openxmlformats.org/drawingml/2006/picture">
-                  <pic:nvPicPr>
-                    <pic:cNvPr id="0" name="Picture"/>
-                    <pic:cNvPicPr>
-                      <a:picLocks noChangeAspect="1" noChangeArrowheads="1"/>
-                    </pic:cNvPicPr>
-                  </pic:nvPicPr>
-                  <pic:blipFill>
-                    <a:blip r:embed="rId10"/>
-                    <a:stretch>
-                      <a:fillRect/>
-                    </a:stretch>
-                  </pic:blipFill>
-                  <pic:spPr bwMode="auto">
-                    <a:xfrm>
-                      <a:off x="0" y="0"/>
-                      <a:ext cx="5943600" cy="4164330"/>
-                    </a:xfrm>
-                    <a:prstGeom prst="rect">
-                      <a:avLst/>
-                    </a:prstGeom>
-                    <a:noFill/>
-                    <a:ln w="9525">
-                      <a:noFill/>
-                      <a:miter lim="800000"/>
-                      <a:headEnd/>
-                      <a:tailEnd/>
-                    </a:ln>
-                  </pic:spPr>
-                </pic:pic>
-              </a:graphicData>
-            </a:graphic>
-          </wp:anchor>
-        </w:drawing>
-      </w:r>
-    </w:p>
-    <w:p>
-      <w:pPr>
-        <w:rPr>
-          <w:sz w:val="16"/>
-        </w:rPr>
-      </w:pPr>
-    </w:p>
-    <w:p>
-      <w:pPr>
-        <w:rPr>
-          <w:sz w:val="16"/>
-        </w:rPr>
-      </w:pPr>
-    </w:p>
-    <w:p>
-      <w:pPr>
-        <w:rPr>
-          <w:sz w:val="16"/>
-        </w:rPr>
-      </w:pPr>
-    </w:p>
-    <w:p>
-      <w:pPr>
-        <w:rPr>
-          <w:sz w:val="16"/>
-        </w:rPr>
-      </w:pPr>
-    </w:p>
-    <w:p>
-      <w:pPr>
-        <w:rPr>
-          <w:sz w:val="16"/>
-        </w:rPr>
-      </w:pPr>
-    </w:p>
-    <w:p>
-      <w:pPr>
-        <w:rPr>
-          <w:sz w:val="16"/>
-        </w:rPr>
-      </w:pPr>
-    </w:p>
-    <w:p>
-      <w:pPr>
-        <w:rPr>
-          <w:sz w:val="16"/>
-        </w:rPr>
-      </w:pPr>
-    </w:p>
-    <w:p>
-      <w:pPr>
-        <w:rPr>
-          <w:sz w:val="16"/>
-        </w:rPr>
-      </w:pPr>
-    </w:p>
-    <w:p>
-      <w:pPr>
-        <w:rPr>
-          <w:sz w:val="16"/>
-        </w:rPr>
-      </w:pPr>
-    </w:p>
-    <w:p>
-      <w:pPr>
-        <w:rPr>
-          <w:sz w:val="16"/>
-        </w:rPr>
-      </w:pPr>
-    </w:p>
-    <w:p>
-      <w:pPr>
-        <w:rPr>
-          <w:sz w:val="16"/>
-        </w:rPr>
-      </w:pPr>
-    </w:p>
-    <w:p>
-      <w:pPr>
-        <w:rPr>
-          <w:sz w:val="16"/>
-        </w:rPr>
-      </w:pPr>
-    </w:p>
-    <w:p>
-      <w:pPr>
-        <w:rPr>
-          <w:sz w:val="16"/>
-        </w:rPr>
-      </w:pPr>
-    </w:p>
-    <w:p>
-      <w:pPr>
-        <w:rPr>
-          <w:sz w:val="16"/>
-        </w:rPr>
-      </w:pPr>
-    </w:p>
-    <w:p>
-      <w:pPr>
-        <w:rPr>
-          <w:sz w:val="16"/>
-        </w:rPr>
-      </w:pPr>
-    </w:p>
-    <w:p>
-      <w:pPr>
-        <w:rPr>
-          <w:sz w:val="16"/>
-        </w:rPr>
-      </w:pPr>
-    </w:p>
-    <w:p>
-      <w:pPr>
-        <w:rPr>
-          <w:sz w:val="16"/>
-        </w:rPr>
-      </w:pPr>
-    </w:p>
-    <w:p>
-      <w:pPr>
-        <w:rPr>
-          <w:sz w:val="16"/>
-        </w:rPr>
-      </w:pPr>
-      <w:r>
-        <w:rPr>
-          <w:sz w:val="16"/>
-        </w:rPr>
-        <w:tab/>
-      </w:r>
-      <w:r>
-        <w:rPr>
-          <w:sz w:val="16"/>
-        </w:rPr>
-        <w:tab/>
-      </w:r>
-      <w:r>
-        <w:rPr>
-          <w:sz w:val="16"/>
-        </w:rPr>
-        <w:tab/>
-      </w:r>
-      <w:r>
-        <w:rPr>
-          <w:sz w:val="16"/>
-        </w:rPr>
-        <w:tab/>
-      </w:r>
-    </w:p>
-    <w:p>
-      <w:pPr>
-        <w:rPr>
-          <w:sz w:val="16"/>
-        </w:rPr>
-      </w:pPr>
-      <w:r>
-        <w:rPr>
-          <w:sz w:val="16"/>
-        </w:rPr>
-        <w:tab/>
-      </w:r>
-      <w:r>
-        <w:rPr>
-          <w:sz w:val="16"/>
-        </w:rPr>
-        <w:tab/>
-      </w:r>
-      <w:r>
-        <w:rPr>
-          <w:sz w:val="16"/>
-        </w:rPr>
-        <w:tab/>
-      </w:r>
-      <w:r>
-        <w:rPr>
-          <w:sz w:val="16"/>
-        </w:rPr>
-        <w:tab/>
-        <w:t>Figure 1: Structural Schematic of the Airline Booking program.</w:t>
-      </w:r>
-    </w:p>
-    <w:p>
-      <w:r>
-        <w:t>Program Walkthrough:</w:t>
-      </w:r>
-    </w:p>
-    <w:p>
-      <w:r>
-        <w:t>The program comes with an easy to use menu. To select an option, simply enter the number next to an option.</w:t>
-      </w:r>
-    </w:p>
     <w:p>
       <w:pPr>
         <w:pStyle w:val="ListParagraph"/>
         <w:numPr>
           <w:ilvl w:val="0"/>
-          <w:numId w:val="1"/>
+          <w:numId w:val="7"/>
         </w:numPr>
       </w:pPr>
       <w:r>
-        <w:t>To launch the program launch the following command:</w:t>
-      </w:r>
-      <w:r>
-        <w:br/>
-        <w:t xml:space="preserve"> </w:t>
-      </w:r>
-      <w:r>
-        <w:tab/>
-        <w:t>Python3 main.py DatabaseUSerName DatabasePassword</w:t>
+        <w:lastRenderedPageBreak/>
+        <w:t>Phase2.sh (Phase 2)</w:t>
+      </w:r>
+    </w:p>
+    <w:p>
+      <w:pPr>
+        <w:pStyle w:val="ListParagraph"/>
+        <w:numPr>
+          <w:ilvl w:val="1"/>
+          <w:numId w:val="7"/>
+        </w:numPr>
+      </w:pPr>
+      <w:r>
+        <w:t>This script will delete all existing indices and it will re-create them using the most recent versions of the sub-files (*.txt)</w:t>
+      </w:r>
+    </w:p>
+    <w:p>
+      <w:pPr>
+        <w:pStyle w:val="ListParagraph"/>
+        <w:numPr>
+          <w:ilvl w:val="1"/>
+          <w:numId w:val="7"/>
+        </w:numPr>
+      </w:pPr>
+      <w:r>
+        <w:t>If you are unauthorized to run the script due to linux permissions, type in the following command: chmod +x phase2.sh.</w:t>
       </w:r>
     </w:p>
     <w:p>
@@ -1610,11 +1572,11 @@
         <w:pStyle w:val="ListParagraph"/>
         <w:numPr>
           <w:ilvl w:val="0"/>
-          <w:numId w:val="1"/>
+          <w:numId w:val="7"/>
         </w:numPr>
       </w:pPr>
       <w:r>
-        <w:t>Once the program has been launched the user has 3 options:</w:t>
+        <w:t>Phase3.py (Phase 3)</w:t>
       </w:r>
     </w:p>
     <w:p>
@@ -1622,11 +1584,35 @@
         <w:pStyle w:val="ListParagraph"/>
         <w:numPr>
           <w:ilvl w:val="1"/>
-          <w:numId w:val="1"/>
+          <w:numId w:val="7"/>
         </w:numPr>
       </w:pPr>
       <w:r>
-        <w:t>Login: You will be prompted for your email address and password.</w:t>
+        <w:t>This script will endlessly prompt the user for a query.</w:t>
+      </w:r>
+    </w:p>
+    <w:p>
+      <w:pPr>
+        <w:pStyle w:val="ListParagraph"/>
+        <w:numPr>
+          <w:ilvl w:val="2"/>
+          <w:numId w:val="7"/>
+        </w:numPr>
+      </w:pPr>
+      <w:r>
+        <w:t>The query will return nothing if the query is unable to find any information</w:t>
+      </w:r>
+    </w:p>
+    <w:p>
+      <w:pPr>
+        <w:pStyle w:val="ListParagraph"/>
+        <w:numPr>
+          <w:ilvl w:val="2"/>
+          <w:numId w:val="7"/>
+        </w:numPr>
+      </w:pPr>
+      <w:r>
+        <w:t>The query will return the index followed by the summary of the review of any hit.</w:t>
       </w:r>
     </w:p>
     <w:p>
@@ -1634,151 +1620,42 @@
         <w:pStyle w:val="ListParagraph"/>
         <w:numPr>
           <w:ilvl w:val="1"/>
-          <w:numId w:val="1"/>
+          <w:numId w:val="7"/>
         </w:numPr>
       </w:pPr>
       <w:r>
-        <w:t xml:space="preserve">Register: You will be asked for an email address (20 characters or less) and a password (4 characters or less. Passwords are </w:t>
-      </w:r>
-      <w:r>
-        <w:rPr>
-          <w:b/>
-        </w:rPr>
-        <w:t>case-sensitive</w:t>
-      </w:r>
-      <w:r>
-        <w:t>)</w:t>
-      </w:r>
-    </w:p>
-    <w:p>
-      <w:pPr>
-        <w:pStyle w:val="ListParagraph"/>
-        <w:numPr>
-          <w:ilvl w:val="1"/>
-          <w:numId w:val="1"/>
-        </w:numPr>
-      </w:pPr>
-      <w:r>
-        <w:t>Exit: Exits the program.</w:t>
-      </w:r>
-    </w:p>
-    <w:p>
-      <w:pPr>
-        <w:pStyle w:val="ListParagraph"/>
-        <w:numPr>
-          <w:ilvl w:val="0"/>
-          <w:numId w:val="1"/>
-        </w:numPr>
-      </w:pPr>
-      <w:r>
-        <w:t>Once logged in or registered, you will be brought into the main menu. All users will have the following options:</w:t>
-      </w:r>
-    </w:p>
-    <w:p>
-      <w:pPr>
-        <w:pStyle w:val="ListParagraph"/>
-        <w:numPr>
-          <w:ilvl w:val="1"/>
-          <w:numId w:val="1"/>
-        </w:numPr>
-      </w:pPr>
-      <w:r>
-        <w:t xml:space="preserve">Search for flights: This will ask users for the basic information required to search for a flight. Users have the ability to sort flights by flight and differentiate between direct and non-direct flights). Lastly, users will be prompted with an option to book a flight from the search results. </w:t>
-      </w:r>
-    </w:p>
-    <w:p>
-      <w:pPr>
-        <w:pStyle w:val="ListParagraph"/>
-        <w:numPr>
-          <w:ilvl w:val="1"/>
-          <w:numId w:val="1"/>
-        </w:numPr>
-      </w:pPr>
-      <w:r>
-        <w:t>Book a Flight: This allows users to book a flight if they know the flight number, fare type, and the departure date. It can also be used to book round-trips.</w:t>
-      </w:r>
-    </w:p>
-    <w:p>
-      <w:pPr>
-        <w:pStyle w:val="ListParagraph"/>
-        <w:numPr>
-          <w:ilvl w:val="1"/>
-          <w:numId w:val="1"/>
-        </w:numPr>
-      </w:pPr>
-      <w:r>
-        <w:t>View All Bookings: This lists all the bookings belonging to the user. The user can view more details by selecting “V” and the option number, the user can cancel a booking by selecting “C” and the option number, or press “Q” to return to the main menu.</w:t>
-      </w:r>
-    </w:p>
-    <w:p>
-      <w:pPr>
-        <w:pStyle w:val="ListParagraph"/>
-        <w:numPr>
-          <w:ilvl w:val="1"/>
-          <w:numId w:val="1"/>
-        </w:numPr>
-      </w:pPr>
-      <w:r>
-        <w:lastRenderedPageBreak/>
-        <w:t>Cancel A Booking: This will list all the flights belonging to the user and the user will be prompted to cancel a booking based on the results of that list.</w:t>
-      </w:r>
-    </w:p>
-    <w:p>
-      <w:pPr>
-        <w:pStyle w:val="ListParagraph"/>
-        <w:numPr>
-          <w:ilvl w:val="1"/>
-          <w:numId w:val="1"/>
-        </w:numPr>
-      </w:pPr>
-      <w:r>
-        <w:t>Logout: This will logout the user and record the time.</w:t>
-      </w:r>
-    </w:p>
-    <w:p>
-      <w:pPr>
-        <w:ind w:left="720"/>
-      </w:pPr>
-      <w:r>
-        <w:t>Once an option a, b, c, or d are completed, the user is taken back to the main menu. If a user chooses to logout, the user is re-directed to the login/register screen.</w:t>
-      </w:r>
-    </w:p>
-    <w:p>
-      <w:pPr>
-        <w:ind w:firstLine="720"/>
-      </w:pPr>
-      <w:r>
-        <w:t>Airline Agents will be presented with two additional options:</w:t>
-      </w:r>
-    </w:p>
-    <w:p>
-      <w:pPr>
-        <w:pStyle w:val="ListParagraph"/>
-        <w:numPr>
-          <w:ilvl w:val="0"/>
-          <w:numId w:val="3"/>
-        </w:numPr>
-      </w:pPr>
-      <w:r>
-        <w:t>Record flight departure: This will prompt the agent for flight information and it will update the actual departure time of the flight.</w:t>
-      </w:r>
-    </w:p>
-    <w:p>
-      <w:pPr>
-        <w:pStyle w:val="ListParagraph"/>
-        <w:numPr>
-          <w:ilvl w:val="0"/>
-          <w:numId w:val="3"/>
-        </w:numPr>
-      </w:pPr>
-      <w:r>
-        <w:t>Record flight arrival: This will prompt the agent for flight information and it will update the actual arrival time of the flight.</w:t>
+        <w:t>To exit, type exit as a query.</w:t>
       </w:r>
     </w:p>
     <w:p/>
     <w:p>
       <w:r>
-        <w:t>(b) a description of your algorithm for evaluating queries, in particular evaluating queries with multiple conditions and wild cards and range searches and an analysis of the efficiency of your algorithm, (c) your testing strategy, and (d) your group work break-down strategy. The general overview of the system gives a high level introduction and may include a diagram showing the flow of data between different components; this can be useful for both users and developers of your application.  The user guide should have instructions for running your code for phases 1, 2 and 3. The testing strategy discusses your general strategy for testing, with the scenarios being tested and the coverage of your test cases. The group work strategy must list the break-down of the work items among partners, both the time spent (an estimate) and the progress made by each partner, and your method of coordination to keep the project on track. The design document should also include any assumption you have made or any possible limitations your code may have.</w:t>
+        <w:t xml:space="preserve">(b) a description of your algorithm for evaluating queries, in particular evaluating queries with multiple conditions and wild cards and range searches and an analysis of the efficiency of your algorithm, </w:t>
+      </w:r>
+    </w:p>
+    <w:p>
+      <w:r>
+        <w:t xml:space="preserve">(c) your testing strategy, </w:t>
+      </w:r>
+    </w:p>
+    <w:p>
+      <w:r>
+        <w:t>The testing strategy discusses your general strategy for testing, with the scenarios being tested and the coverage of your test cases.</w:t>
+      </w:r>
+    </w:p>
+    <w:p>
+      <w:r>
+        <w:t>(d) your group work break-down strategy. </w:t>
+      </w:r>
+    </w:p>
+    <w:p>
+      <w:r>
+        <w:t>The group work strategy must list the break-down of the work items among partners, both the time spent (an estimate) and the progress made by each partner, and your method of coordination to keep the project on track.</w:t>
+      </w:r>
+    </w:p>
+    <w:p>
+      <w:r>
+        <w:t xml:space="preserve"> The design document should also include any assumption you have made or any possible limitations your code may have.</w:t>
       </w:r>
     </w:p>
     <w:p>
@@ -1888,6 +1765,7 @@
         </w:numPr>
       </w:pPr>
       <w:r>
+        <w:lastRenderedPageBreak/>
         <w:t>splashScreen.py:</w:t>
       </w:r>
     </w:p>
@@ -1909,7 +1787,6 @@
         <w:ind w:left="1440"/>
       </w:pPr>
       <w:r>
-        <w:lastRenderedPageBreak/>
         <w:t xml:space="preserve">To direct log in existing users or register new users. </w:t>
       </w:r>
     </w:p>
@@ -2223,12 +2100,12 @@
     </w:p>
     <w:p>
       <w:r>
+        <w:lastRenderedPageBreak/>
         <w:t>The tests had a small data coverage overall and regression testing ensured that the program maintained its working integrity after big changes occurred.</w:t>
       </w:r>
     </w:p>
     <w:p>
       <w:r>
-        <w:lastRenderedPageBreak/>
         <w:t>Bugs:</w:t>
       </w:r>
     </w:p>
@@ -2254,14 +2131,18 @@
           <w:rStyle w:val="InternetLink"/>
         </w:rPr>
       </w:pPr>
-      <w:hyperlink r:id="rId11">
-        <w:r>
-          <w:rPr>
-            <w:rStyle w:val="InternetLink"/>
-          </w:rPr>
-          <w:t>https://github.com/c291g40/project1</w:t>
-        </w:r>
-      </w:hyperlink>
+      <w:r>
+        <w:rPr>
+          <w:rStyle w:val="InternetLink"/>
+        </w:rPr>
+        <w:t>https://gith</w:t>
+      </w:r>
+      <w:r>
+        <w:rPr>
+          <w:rStyle w:val="InternetLink"/>
+        </w:rPr>
+        <w:t>ub.com/c291g40/project2</w:t>
+      </w:r>
     </w:p>
     <w:p>
       <w:r>
@@ -2793,8 +2674,8 @@
     <w:p/>
     <w:p/>
     <w:sectPr>
-      <w:footerReference w:type="default" r:id="rId12"/>
-      <w:footerReference w:type="first" r:id="rId13"/>
+      <w:footerReference w:type="default" r:id="rId10"/>
+      <w:footerReference w:type="first" r:id="rId11"/>
       <w:pgSz w:w="12240" w:h="15840"/>
       <w:pgMar w:top="1440" w:right="1440" w:bottom="1440" w:left="1440" w:header="0" w:footer="720" w:gutter="0"/>
       <w:cols w:space="720"/>
@@ -2912,7 +2793,7 @@
       <w:rPr>
         <w:noProof/>
       </w:rPr>
-      <w:t>2</w:t>
+      <w:t>4</w:t>
     </w:r>
     <w:r>
       <w:fldChar w:fldCharType="end"/>
@@ -3107,6 +2988,95 @@
     </w:lvl>
   </w:abstractNum>
   <w:abstractNum w:abstractNumId="1" w15:restartNumberingAfterBreak="0">
+    <w:nsid w:val="219A4313"/>
+    <w:multiLevelType w:val="hybridMultilevel"/>
+    <w:tmpl w:val="41BE7C8E"/>
+    <w:lvl w:ilvl="0" w:tplc="0409000F">
+      <w:start w:val="1"/>
+      <w:numFmt w:val="decimal"/>
+      <w:lvlText w:val="%1."/>
+      <w:lvlJc w:val="left"/>
+      <w:pPr>
+        <w:ind w:left="720" w:hanging="360"/>
+      </w:pPr>
+      <w:rPr>
+        <w:rFonts w:hint="default"/>
+      </w:rPr>
+    </w:lvl>
+    <w:lvl w:ilvl="1" w:tplc="04090019">
+      <w:start w:val="1"/>
+      <w:numFmt w:val="lowerLetter"/>
+      <w:lvlText w:val="%2."/>
+      <w:lvlJc w:val="left"/>
+      <w:pPr>
+        <w:ind w:left="1440" w:hanging="360"/>
+      </w:pPr>
+    </w:lvl>
+    <w:lvl w:ilvl="2" w:tplc="0409001B">
+      <w:start w:val="1"/>
+      <w:numFmt w:val="lowerRoman"/>
+      <w:lvlText w:val="%3."/>
+      <w:lvlJc w:val="right"/>
+      <w:pPr>
+        <w:ind w:left="2160" w:hanging="180"/>
+      </w:pPr>
+    </w:lvl>
+    <w:lvl w:ilvl="3" w:tplc="0409000F">
+      <w:start w:val="1"/>
+      <w:numFmt w:val="decimal"/>
+      <w:lvlText w:val="%4."/>
+      <w:lvlJc w:val="left"/>
+      <w:pPr>
+        <w:ind w:left="2880" w:hanging="360"/>
+      </w:pPr>
+    </w:lvl>
+    <w:lvl w:ilvl="4" w:tplc="04090019" w:tentative="1">
+      <w:start w:val="1"/>
+      <w:numFmt w:val="lowerLetter"/>
+      <w:lvlText w:val="%5."/>
+      <w:lvlJc w:val="left"/>
+      <w:pPr>
+        <w:ind w:left="3600" w:hanging="360"/>
+      </w:pPr>
+    </w:lvl>
+    <w:lvl w:ilvl="5" w:tplc="0409001B" w:tentative="1">
+      <w:start w:val="1"/>
+      <w:numFmt w:val="lowerRoman"/>
+      <w:lvlText w:val="%6."/>
+      <w:lvlJc w:val="right"/>
+      <w:pPr>
+        <w:ind w:left="4320" w:hanging="180"/>
+      </w:pPr>
+    </w:lvl>
+    <w:lvl w:ilvl="6" w:tplc="0409000F" w:tentative="1">
+      <w:start w:val="1"/>
+      <w:numFmt w:val="decimal"/>
+      <w:lvlText w:val="%7."/>
+      <w:lvlJc w:val="left"/>
+      <w:pPr>
+        <w:ind w:left="5040" w:hanging="360"/>
+      </w:pPr>
+    </w:lvl>
+    <w:lvl w:ilvl="7" w:tplc="04090019" w:tentative="1">
+      <w:start w:val="1"/>
+      <w:numFmt w:val="lowerLetter"/>
+      <w:lvlText w:val="%8."/>
+      <w:lvlJc w:val="left"/>
+      <w:pPr>
+        <w:ind w:left="5760" w:hanging="360"/>
+      </w:pPr>
+    </w:lvl>
+    <w:lvl w:ilvl="8" w:tplc="0409001B" w:tentative="1">
+      <w:start w:val="1"/>
+      <w:numFmt w:val="lowerRoman"/>
+      <w:lvlText w:val="%9."/>
+      <w:lvlJc w:val="right"/>
+      <w:pPr>
+        <w:ind w:left="6480" w:hanging="180"/>
+      </w:pPr>
+    </w:lvl>
+  </w:abstractNum>
+  <w:abstractNum w:abstractNumId="2" w15:restartNumberingAfterBreak="0">
     <w:nsid w:val="31136E77"/>
     <w:multiLevelType w:val="hybridMultilevel"/>
     <w:tmpl w:val="851C2100"/>
@@ -3195,7 +3165,7 @@
       </w:pPr>
     </w:lvl>
   </w:abstractNum>
-  <w:abstractNum w:abstractNumId="2" w15:restartNumberingAfterBreak="0">
+  <w:abstractNum w:abstractNumId="3" w15:restartNumberingAfterBreak="0">
     <w:nsid w:val="31A24540"/>
     <w:multiLevelType w:val="multilevel"/>
     <w:tmpl w:val="E38026B0"/>
@@ -3281,7 +3251,7 @@
       </w:pPr>
     </w:lvl>
   </w:abstractNum>
-  <w:abstractNum w:abstractNumId="3" w15:restartNumberingAfterBreak="0">
+  <w:abstractNum w:abstractNumId="4" w15:restartNumberingAfterBreak="0">
     <w:nsid w:val="35030053"/>
     <w:multiLevelType w:val="multilevel"/>
     <w:tmpl w:val="3580BB2E"/>
@@ -3367,7 +3337,7 @@
       </w:pPr>
     </w:lvl>
   </w:abstractNum>
-  <w:abstractNum w:abstractNumId="4" w15:restartNumberingAfterBreak="0">
+  <w:abstractNum w:abstractNumId="5" w15:restartNumberingAfterBreak="0">
     <w:nsid w:val="5CBA0463"/>
     <w:multiLevelType w:val="multilevel"/>
     <w:tmpl w:val="EDD6EE9C"/>
@@ -3489,7 +3459,7 @@
       </w:pPr>
     </w:lvl>
   </w:abstractNum>
-  <w:abstractNum w:abstractNumId="5" w15:restartNumberingAfterBreak="0">
+  <w:abstractNum w:abstractNumId="6" w15:restartNumberingAfterBreak="0">
     <w:nsid w:val="64986364"/>
     <w:multiLevelType w:val="multilevel"/>
     <w:tmpl w:val="634A8B46"/>
@@ -3576,22 +3546,25 @@
     </w:lvl>
   </w:abstractNum>
   <w:num w:numId="1">
+    <w:abstractNumId w:val="6"/>
+  </w:num>
+  <w:num w:numId="2">
+    <w:abstractNumId w:val="4"/>
+  </w:num>
+  <w:num w:numId="3">
+    <w:abstractNumId w:val="3"/>
+  </w:num>
+  <w:num w:numId="4">
     <w:abstractNumId w:val="5"/>
   </w:num>
-  <w:num w:numId="2">
-    <w:abstractNumId w:val="3"/>
-  </w:num>
-  <w:num w:numId="3">
+  <w:num w:numId="5">
     <w:abstractNumId w:val="2"/>
-  </w:num>
-  <w:num w:numId="4">
-    <w:abstractNumId w:val="4"/>
-  </w:num>
-  <w:num w:numId="5">
-    <w:abstractNumId w:val="1"/>
   </w:num>
   <w:num w:numId="6">
     <w:abstractNumId w:val="0"/>
+  </w:num>
+  <w:num w:numId="7">
+    <w:abstractNumId w:val="1"/>
   </w:num>
 </w:numbering>
 </file>
@@ -4448,7 +4421,7 @@
 </file>
 
 <file path=customXml/itemProps1.xml><?xml version="1.0" encoding="utf-8"?>
-<ds:datastoreItem xmlns:ds="http://schemas.openxmlformats.org/officeDocument/2006/customXml" ds:itemID="{AA1FF069-35C7-4CC6-846C-2DC29EE3F63F}">
+<ds:datastoreItem xmlns:ds="http://schemas.openxmlformats.org/officeDocument/2006/customXml" ds:itemID="{66B7340A-DF7B-43F4-ABDC-FA3B1E14FC4A}">
   <ds:schemaRefs>
     <ds:schemaRef ds:uri="http://schemas.openxmlformats.org/officeDocument/2006/bibliography"/>
   </ds:schemaRefs>

</xml_diff>